<commit_message>
Fixed 2 styling issues (header and skills)
Signed-off-by: Jonathan King <jonathan.lee.king@proton.me>
</commit_message>
<xml_diff>
--- a/docs/resumes/jonathan-king-senior-software-developer.docx
+++ b/docs/resumes/jonathan-king-senior-software-developer.docx
@@ -126,26 +126,8 @@
           <w:p>
             <w:pPr>
               <w:pStyle w:val="Heading6"/>
-              <w:spacing w:line="480" w:lineRule="auto"/>
-              <w:ind w:left="0"/>
-              <w:jc w:val="center"/>
-              <w:rPr>
-                <w:rFonts w:ascii="Times New Roman" w:hAnsi="Times New Roman" w:cs="Times New Roman"/>
-                <w:b/>
-                <w:bCs/>
-                <w:i/>
-                <w:iCs/>
-                <w:color w:val="000000" w:themeColor="text1"/>
-                <w:szCs w:val="18"/>
-              </w:rPr>
             </w:pPr>
             <w:r>
-              <w:rPr>
-                <w:rFonts w:ascii="Times New Roman" w:hAnsi="Times New Roman" w:cs="Times New Roman"/>
-                <w:b/>
-                <w:bCs/>
-                <w:color w:val="000000" w:themeColor="text1"/>
-              </w:rPr>
               <w:pict w14:anchorId="66193F13">
                 <v:shape id="Picture 1" o:spid="_x0000_i1031" type="#_x0000_t75" style="width:9.25pt;height:9.25pt;visibility:visible;mso-wrap-style:square">
                   <v:imagedata r:id="rId9" o:title=""/>
@@ -155,24 +137,12 @@
             <w:r>
               <w:rPr>
                 <w:rStyle w:val="Hyperlink"/>
-                <w:b/>
-                <w:bCs/>
-                <w:i/>
-                <w:iCs/>
+                <w:rFonts w:cstheme="majorBidi"/>
                 <w:color w:val="000000" w:themeColor="text1"/>
-                <w:szCs w:val="18"/>
               </w:rPr>
               <w:t xml:space="preserve">Automation | Cloud | DevOps | Full-Stack | Modernization | Testing | Visualization </w:t>
             </w:r>
             <w:r>
-              <w:rPr>
-                <w:rFonts w:ascii="Times New Roman" w:hAnsi="Times New Roman" w:cs="Times New Roman"/>
-                <w:b/>
-                <w:bCs/>
-                <w:noProof/>
-                <w:color w:val="000000" w:themeColor="text1"/>
-                <w:sz w:val="16"/>
-              </w:rPr>
               <w:drawing>
                 <wp:inline distT="0" distB="0" distL="0" distR="0" wp14:anchorId="44EC4BF3" wp14:editId="382A93E7">
                   <wp:extent cx="118872" cy="118872"/>
@@ -4666,15 +4636,7 @@
         <w:spacing w:before="120" w:after="120"/>
       </w:pPr>
       <w:r>
-        <w:t xml:space="preserve">"MDA ALL: Message </w:t>
-      </w:r>
-      <w:proofErr w:type="gramStart"/>
-      <w:r>
-        <w:t>From</w:t>
-      </w:r>
-      <w:proofErr w:type="gramEnd"/>
-      <w:r>
-        <w:t xml:space="preserve"> The Director -- All Hands Special Recognition</w:t>
+        <w:t>"MDA ALL: Message From The Director -- All Hands Special Recognition</w:t>
       </w:r>
     </w:p>
     <w:p>
@@ -9023,10 +8985,13 @@
         <w:proofErr w:type="spellEnd"/>
       </w:hyperlink>
       <w:r>
+        <w:t>)</w:t>
+      </w:r>
+      <w:r>
         <w:rPr>
           <w:rStyle w:val="Hyperlink"/>
         </w:rPr>
-        <w:t>),</w:t>
+        <w:t>,</w:t>
       </w:r>
       <w:r>
         <w:rPr>
@@ -9998,42 +9963,42 @@
         <v:path o:extrusionok="f" gradientshapeok="t" o:connecttype="rect"/>
         <o:lock v:ext="edit" aspectratio="t"/>
       </v:shapetype>
-      <v:shape id="_x0000_i1074" type="#_x0000_t75" style="width:18pt;height:18pt;visibility:visible" o:bullet="t">
+      <v:shape id="_x0000_i1380" type="#_x0000_t75" style="width:18pt;height:18pt;visibility:visible" o:bullet="t">
         <v:imagedata r:id="rId1" o:title=""/>
       </v:shape>
     </w:pict>
   </w:numPicBullet>
   <w:numPicBullet w:numPicBulletId="1">
     <w:pict>
-      <v:shape id="_x0000_i1075" type="#_x0000_t75" style="width:18pt;height:18pt;visibility:visible" o:bullet="t">
+      <v:shape id="_x0000_i1381" type="#_x0000_t75" style="width:18pt;height:18pt;visibility:visible" o:bullet="t">
         <v:imagedata r:id="rId2" o:title=""/>
       </v:shape>
     </w:pict>
   </w:numPicBullet>
   <w:numPicBullet w:numPicBulletId="2">
     <w:pict>
-      <v:shape id="_x0000_i1076" type="#_x0000_t75" style="width:18pt;height:18pt;visibility:visible" o:bullet="t">
+      <v:shape id="_x0000_i1382" type="#_x0000_t75" style="width:18pt;height:18pt;visibility:visible" o:bullet="t">
         <v:imagedata r:id="rId3" o:title=""/>
       </v:shape>
     </w:pict>
   </w:numPicBullet>
   <w:numPicBullet w:numPicBulletId="3">
     <w:pict>
-      <v:shape w14:anchorId="66193F13" id="_x0000_i1077" type="#_x0000_t75" style="width:18pt;height:18pt;visibility:visible" o:bullet="t">
+      <v:shape w14:anchorId="66193F13" id="_x0000_i1383" type="#_x0000_t75" style="width:18pt;height:18pt;visibility:visible" o:bullet="t">
         <v:imagedata r:id="rId4" o:title=""/>
       </v:shape>
     </w:pict>
   </w:numPicBullet>
   <w:numPicBullet w:numPicBulletId="4">
     <w:pict>
-      <v:shape id="_x0000_i1078" type="#_x0000_t75" style="width:9.75pt;height:9.75pt;visibility:visible;mso-wrap-style:square" o:bullet="t">
+      <v:shape id="_x0000_i1384" type="#_x0000_t75" style="width:9.75pt;height:9.75pt;visibility:visible;mso-wrap-style:square" o:bullet="t">
         <v:imagedata r:id="rId5" o:title=""/>
       </v:shape>
     </w:pict>
   </w:numPicBullet>
   <w:numPicBullet w:numPicBulletId="5">
     <w:pict>
-      <v:shape id="_x0000_i1079" type="#_x0000_t75" style="width:9.75pt;height:9.75pt;visibility:visible;mso-wrap-style:square" o:bullet="t">
+      <v:shape id="_x0000_i1385" type="#_x0000_t75" style="width:9.75pt;height:9.75pt;visibility:visible;mso-wrap-style:square" o:bullet="t">
         <v:imagedata r:id="rId6" o:title=""/>
       </v:shape>
     </w:pict>
@@ -18322,25 +18287,31 @@
     <w:basedOn w:val="Normal"/>
     <w:next w:val="Normal"/>
     <w:link w:val="Heading6Char"/>
+    <w:autoRedefine/>
     <w:uiPriority w:val="9"/>
     <w:unhideWhenUsed/>
     <w:qFormat/>
-    <w:rsid w:val="007E11FF"/>
+    <w:rsid w:val="00862715"/>
     <w:pPr>
       <w:keepNext/>
       <w:keepLines/>
-      <w:spacing w:before="40"/>
+      <w:spacing w:before="40" w:after="120"/>
+      <w:ind w:left="0"/>
+      <w:jc w:val="center"/>
       <w:outlineLvl w:val="5"/>
     </w:pPr>
     <w:rPr>
-      <w:rFonts w:asciiTheme="majorHAnsi" w:eastAsiaTheme="majorEastAsia" w:hAnsiTheme="majorHAnsi" w:cstheme="majorBidi"/>
-      <w:color w:val="1F3763" w:themeColor="accent1" w:themeShade="7F"/>
+      <w:rFonts w:eastAsiaTheme="majorEastAsia" w:cstheme="majorBidi"/>
+      <w:b/>
+      <w:bCs/>
+      <w:i/>
+      <w:color w:val="000000" w:themeColor="text1"/>
+      <w:szCs w:val="18"/>
     </w:rPr>
   </w:style>
   <w:style w:type="character" w:default="1" w:styleId="DefaultParagraphFont">
     <w:name w:val="Default Paragraph Font"/>
     <w:uiPriority w:val="1"/>
-    <w:semiHidden/>
     <w:unhideWhenUsed/>
   </w:style>
   <w:style w:type="table" w:default="1" w:styleId="TableNormal">
@@ -18681,11 +18652,15 @@
     <w:basedOn w:val="DefaultParagraphFont"/>
     <w:link w:val="Heading6"/>
     <w:uiPriority w:val="9"/>
-    <w:rsid w:val="007E11FF"/>
+    <w:rsid w:val="00862715"/>
     <w:rPr>
-      <w:rFonts w:asciiTheme="majorHAnsi" w:eastAsiaTheme="majorEastAsia" w:hAnsiTheme="majorHAnsi" w:cstheme="majorBidi"/>
-      <w:color w:val="1F3763" w:themeColor="accent1" w:themeShade="7F"/>
+      <w:rFonts w:ascii="Times New Roman" w:eastAsiaTheme="majorEastAsia" w:hAnsi="Times New Roman" w:cstheme="majorBidi"/>
+      <w:b/>
+      <w:bCs/>
+      <w:i/>
+      <w:color w:val="000000" w:themeColor="text1"/>
       <w:sz w:val="18"/>
+      <w:szCs w:val="18"/>
     </w:rPr>
   </w:style>
   <w:style w:type="paragraph" w:styleId="Header">

</xml_diff>